<commit_message>
Edited report somewhat and fixed agendas and minutes.
</commit_message>
<xml_diff>
--- a/Paper Work/Agenda's and Minutes/Week 6 Agendas and Minutes.docx
+++ b/Paper Work/Agenda's and Minutes/Week 6 Agendas and Minutes.docx
@@ -836,7 +836,7 @@
           <w:rFonts w:ascii="Calibri" w:hAnsi="Calibri" w:cs="Calibri"/>
           <w:lang w:val="en-AU"/>
         </w:rPr>
-        <w:t>7</w:t>
+        <w:t>8</w:t>
       </w:r>
       <w:r>
         <w:rPr>
@@ -1052,8 +1052,6 @@
         </w:rPr>
         <w:t>Bindu</w:t>
       </w:r>
-      <w:bookmarkStart w:id="0" w:name="_GoBack"/>
-      <w:bookmarkEnd w:id="0"/>
     </w:p>
     <w:p>
       <w:pPr>
@@ -1231,6 +1229,624 @@
         <w:numPr>
           <w:ilvl w:val="0"/>
           <w:numId w:val="13"/>
+        </w:numPr>
+        <w:rPr>
+          <w:rFonts w:ascii="Calibri" w:hAnsi="Calibri" w:cs="Calibri"/>
+          <w:lang w:val="en-AU"/>
+        </w:rPr>
+      </w:pPr>
+      <w:r>
+        <w:rPr>
+          <w:rFonts w:ascii="Calibri" w:hAnsi="Calibri" w:cs="Calibri"/>
+          <w:lang w:val="en-AU"/>
+        </w:rPr>
+        <w:t>Open questions and closure</w:t>
+      </w:r>
+    </w:p>
+    <w:p>
+      <w:pPr>
+        <w:pStyle w:val="Heading2"/>
+        <w:pageBreakBefore/>
+        <w:numPr>
+          <w:ilvl w:val="1"/>
+          <w:numId w:val="2"/>
+        </w:numPr>
+        <w:rPr>
+          <w:kern w:val="2"/>
+          <w:lang w:val="en-AU"/>
+        </w:rPr>
+      </w:pPr>
+      <w:r>
+        <w:rPr>
+          <w:lang w:val="en-AU"/>
+        </w:rPr>
+        <w:lastRenderedPageBreak/>
+        <w:t>Minutes</w:t>
+      </w:r>
+    </w:p>
+    <w:p>
+      <w:pPr>
+        <w:rPr>
+          <w:lang w:val="en-AU"/>
+        </w:rPr>
+      </w:pPr>
+    </w:p>
+    <w:p>
+      <w:pPr>
+        <w:spacing w:before="120" w:after="120"/>
+        <w:rPr>
+          <w:rFonts w:ascii="Calibri" w:hAnsi="Calibri" w:cs="Calibri"/>
+          <w:lang w:val="en-AU"/>
+        </w:rPr>
+      </w:pPr>
+      <w:r>
+        <w:rPr>
+          <w:rFonts w:ascii="Calibri" w:hAnsi="Calibri" w:cs="Calibri"/>
+          <w:u w:val="single"/>
+          <w:lang w:val="en-AU"/>
+        </w:rPr>
+        <w:t>Date</w:t>
+      </w:r>
+      <w:r>
+        <w:rPr>
+          <w:rFonts w:ascii="Calibri" w:hAnsi="Calibri" w:cs="Calibri"/>
+          <w:lang w:val="en-AU"/>
+        </w:rPr>
+        <w:t xml:space="preserve">: </w:t>
+      </w:r>
+      <w:r>
+        <w:rPr>
+          <w:rFonts w:ascii="Calibri" w:hAnsi="Calibri" w:cs="Calibri"/>
+          <w:lang w:val="en-AU"/>
+        </w:rPr>
+        <w:tab/>
+      </w:r>
+      <w:r>
+        <w:rPr>
+          <w:rFonts w:ascii="Calibri" w:hAnsi="Calibri" w:cs="Calibri"/>
+          <w:lang w:val="en-AU"/>
+        </w:rPr>
+        <w:tab/>
+      </w:r>
+      <w:r>
+        <w:rPr>
+          <w:rFonts w:ascii="Calibri" w:hAnsi="Calibri" w:cs="Calibri"/>
+          <w:lang w:val="en-AU"/>
+        </w:rPr>
+        <w:t xml:space="preserve">Tuesday </w:t>
+      </w:r>
+      <w:r>
+        <w:rPr>
+          <w:rFonts w:ascii="Calibri" w:hAnsi="Calibri" w:cs="Calibri"/>
+          <w:lang w:val="en-AU"/>
+        </w:rPr>
+        <w:t>8</w:t>
+      </w:r>
+      <w:r>
+        <w:rPr>
+          <w:rFonts w:ascii="Calibri" w:hAnsi="Calibri" w:cs="Calibri"/>
+          <w:vertAlign w:val="superscript"/>
+          <w:lang w:val="en-AU"/>
+        </w:rPr>
+        <w:t>th</w:t>
+      </w:r>
+      <w:r>
+        <w:rPr>
+          <w:rFonts w:ascii="Calibri" w:hAnsi="Calibri" w:cs="Calibri"/>
+          <w:lang w:val="en-AU"/>
+        </w:rPr>
+        <w:t xml:space="preserve"> of </w:t>
+      </w:r>
+      <w:r>
+        <w:rPr>
+          <w:rFonts w:ascii="Calibri" w:hAnsi="Calibri" w:cs="Calibri"/>
+          <w:lang w:val="en-AU"/>
+        </w:rPr>
+        <w:t>January</w:t>
+      </w:r>
+      <w:r>
+        <w:rPr>
+          <w:rFonts w:ascii="Calibri" w:hAnsi="Calibri" w:cs="Calibri"/>
+          <w:lang w:val="en-AU"/>
+        </w:rPr>
+        <w:t xml:space="preserve"> 201</w:t>
+      </w:r>
+      <w:r>
+        <w:rPr>
+          <w:rFonts w:ascii="Calibri" w:hAnsi="Calibri" w:cs="Calibri"/>
+          <w:lang w:val="en-AU"/>
+        </w:rPr>
+        <w:t>9</w:t>
+      </w:r>
+    </w:p>
+    <w:p>
+      <w:pPr>
+        <w:spacing w:before="120" w:after="120"/>
+        <w:rPr>
+          <w:rFonts w:ascii="Calibri" w:hAnsi="Calibri" w:cs="Calibri"/>
+          <w:lang w:val="en-AU"/>
+        </w:rPr>
+      </w:pPr>
+      <w:r>
+        <w:rPr>
+          <w:rFonts w:ascii="Calibri" w:hAnsi="Calibri" w:cs="Calibri"/>
+          <w:u w:val="single"/>
+          <w:lang w:val="en-AU"/>
+        </w:rPr>
+        <w:t>Attendees</w:t>
+      </w:r>
+      <w:r>
+        <w:rPr>
+          <w:rFonts w:ascii="Calibri" w:hAnsi="Calibri" w:cs="Calibri"/>
+          <w:lang w:val="en-AU"/>
+        </w:rPr>
+        <w:t xml:space="preserve">: </w:t>
+      </w:r>
+      <w:r>
+        <w:rPr>
+          <w:rFonts w:ascii="Calibri" w:hAnsi="Calibri" w:cs="Calibri"/>
+          <w:lang w:val="en-AU"/>
+        </w:rPr>
+        <w:tab/>
+        <w:t xml:space="preserve">Bindu, Justin, </w:t>
+      </w:r>
+      <w:proofErr w:type="spellStart"/>
+      <w:r>
+        <w:rPr>
+          <w:rFonts w:ascii="Calibri" w:hAnsi="Calibri" w:cs="Calibri"/>
+          <w:lang w:val="en-AU"/>
+        </w:rPr>
+        <w:t>Joud</w:t>
+      </w:r>
+      <w:proofErr w:type="spellEnd"/>
+      <w:r>
+        <w:rPr>
+          <w:rFonts w:ascii="Calibri" w:hAnsi="Calibri" w:cs="Calibri"/>
+          <w:lang w:val="en-AU"/>
+        </w:rPr>
+        <w:t xml:space="preserve">, </w:t>
+      </w:r>
+      <w:proofErr w:type="spellStart"/>
+      <w:r>
+        <w:rPr>
+          <w:rFonts w:ascii="Calibri" w:hAnsi="Calibri" w:cs="Calibri"/>
+          <w:lang w:val="en-AU"/>
+        </w:rPr>
+        <w:t>Assem</w:t>
+      </w:r>
+      <w:proofErr w:type="spellEnd"/>
+      <w:r>
+        <w:rPr>
+          <w:rFonts w:ascii="Calibri" w:hAnsi="Calibri" w:cs="Calibri"/>
+          <w:lang w:val="en-AU"/>
+        </w:rPr>
+        <w:t>, Justice</w:t>
+      </w:r>
+    </w:p>
+    <w:p>
+      <w:pPr>
+        <w:spacing w:before="120" w:after="120"/>
+        <w:rPr>
+          <w:rFonts w:ascii="Calibri" w:hAnsi="Calibri" w:cs="Calibri"/>
+          <w:lang w:val="en-AU"/>
+        </w:rPr>
+      </w:pPr>
+      <w:r>
+        <w:rPr>
+          <w:rFonts w:ascii="Calibri" w:hAnsi="Calibri" w:cs="Calibri"/>
+          <w:u w:val="single"/>
+          <w:lang w:val="en-AU"/>
+        </w:rPr>
+        <w:t>Location</w:t>
+      </w:r>
+      <w:r>
+        <w:rPr>
+          <w:rFonts w:ascii="Calibri" w:hAnsi="Calibri" w:cs="Calibri"/>
+          <w:lang w:val="en-AU"/>
+        </w:rPr>
+        <w:t xml:space="preserve">: </w:t>
+      </w:r>
+      <w:r>
+        <w:rPr>
+          <w:rFonts w:ascii="Calibri" w:hAnsi="Calibri" w:cs="Calibri"/>
+          <w:lang w:val="en-AU"/>
+        </w:rPr>
+        <w:tab/>
+      </w:r>
+      <w:r>
+        <w:rPr>
+          <w:rFonts w:ascii="Calibri" w:hAnsi="Calibri" w:cs="Calibri"/>
+          <w:lang w:val="en-AU"/>
+        </w:rPr>
+        <w:t>AO-26</w:t>
+      </w:r>
+    </w:p>
+    <w:p>
+      <w:pPr>
+        <w:spacing w:before="120" w:after="120"/>
+        <w:rPr>
+          <w:rFonts w:ascii="Calibri" w:hAnsi="Calibri" w:cs="Calibri"/>
+          <w:lang w:val="en-AU"/>
+        </w:rPr>
+      </w:pPr>
+      <w:r>
+        <w:rPr>
+          <w:rFonts w:ascii="Calibri" w:hAnsi="Calibri" w:cs="Calibri"/>
+          <w:u w:val="single"/>
+          <w:lang w:val="en-AU"/>
+        </w:rPr>
+        <w:t>Secretary</w:t>
+      </w:r>
+      <w:r>
+        <w:rPr>
+          <w:rFonts w:ascii="Calibri" w:hAnsi="Calibri" w:cs="Calibri"/>
+          <w:lang w:val="en-AU"/>
+        </w:rPr>
+        <w:t>:</w:t>
+      </w:r>
+      <w:r>
+        <w:rPr>
+          <w:rFonts w:ascii="Calibri" w:hAnsi="Calibri" w:cs="Calibri"/>
+          <w:lang w:val="en-AU"/>
+        </w:rPr>
+        <w:tab/>
+      </w:r>
+      <w:r>
+        <w:rPr>
+          <w:rFonts w:ascii="Calibri" w:hAnsi="Calibri" w:cs="Calibri"/>
+          <w:lang w:val="en-AU"/>
+        </w:rPr>
+        <w:t>Justin</w:t>
+      </w:r>
+    </w:p>
+    <w:p>
+      <w:pPr>
+        <w:spacing w:before="120" w:after="120"/>
+        <w:rPr>
+          <w:rFonts w:ascii="Calibri" w:hAnsi="Calibri" w:cs="Calibri"/>
+          <w:lang w:val="en-AU"/>
+        </w:rPr>
+      </w:pPr>
+      <w:r>
+        <w:rPr>
+          <w:rFonts w:ascii="Calibri" w:hAnsi="Calibri" w:cs="Calibri"/>
+          <w:u w:val="single"/>
+          <w:lang w:val="en-AU"/>
+        </w:rPr>
+        <w:t>Chairman</w:t>
+      </w:r>
+      <w:r>
+        <w:rPr>
+          <w:rFonts w:ascii="Calibri" w:hAnsi="Calibri" w:cs="Calibri"/>
+          <w:lang w:val="en-AU"/>
+        </w:rPr>
+        <w:t>:</w:t>
+      </w:r>
+      <w:r>
+        <w:rPr>
+          <w:rFonts w:ascii="Calibri" w:hAnsi="Calibri" w:cs="Calibri"/>
+          <w:lang w:val="en-AU"/>
+        </w:rPr>
+        <w:tab/>
+      </w:r>
+      <w:r>
+        <w:rPr>
+          <w:rFonts w:ascii="Calibri" w:hAnsi="Calibri" w:cs="Calibri"/>
+          <w:lang w:val="en-AU"/>
+        </w:rPr>
+        <w:t>Bindu</w:t>
+      </w:r>
+    </w:p>
+    <w:p>
+      <w:pPr>
+        <w:spacing w:before="120" w:after="120"/>
+        <w:rPr>
+          <w:rFonts w:ascii="Calibri" w:hAnsi="Calibri" w:cs="Calibri"/>
+          <w:lang w:val="en-AU"/>
+        </w:rPr>
+      </w:pPr>
+      <w:r>
+        <w:rPr>
+          <w:rFonts w:ascii="Calibri" w:hAnsi="Calibri" w:cs="Calibri"/>
+          <w:u w:val="single"/>
+          <w:lang w:val="en-AU"/>
+        </w:rPr>
+        <w:t>Schedule</w:t>
+      </w:r>
+      <w:r>
+        <w:rPr>
+          <w:rFonts w:ascii="Calibri" w:hAnsi="Calibri" w:cs="Calibri"/>
+          <w:lang w:val="en-AU"/>
+        </w:rPr>
+        <w:t>:</w:t>
+      </w:r>
+    </w:p>
+    <w:p>
+      <w:pPr>
+        <w:pStyle w:val="ListParagraph"/>
+        <w:ind w:left="0"/>
+        <w:rPr>
+          <w:rFonts w:ascii="Calibri" w:hAnsi="Calibri" w:cs="Calibri"/>
+          <w:lang w:val="en-AU"/>
+        </w:rPr>
+      </w:pPr>
+    </w:p>
+    <w:p>
+      <w:pPr>
+        <w:pStyle w:val="ListParagraph"/>
+        <w:numPr>
+          <w:ilvl w:val="0"/>
+          <w:numId w:val="15"/>
+        </w:numPr>
+        <w:rPr>
+          <w:rFonts w:ascii="Calibri" w:hAnsi="Calibri" w:cs="Calibri"/>
+          <w:lang w:val="en-AU"/>
+        </w:rPr>
+      </w:pPr>
+      <w:r>
+        <w:rPr>
+          <w:rFonts w:ascii="Calibri" w:hAnsi="Calibri" w:cs="Calibri"/>
+          <w:lang w:val="en-AU"/>
+        </w:rPr>
+        <w:t>Open and agend</w:t>
+      </w:r>
+      <w:r>
+        <w:rPr>
+          <w:rFonts w:ascii="Calibri" w:hAnsi="Calibri" w:cs="Calibri"/>
+          <w:lang w:val="en-AU"/>
+        </w:rPr>
+        <w:t>a</w:t>
+      </w:r>
+    </w:p>
+    <w:p>
+      <w:pPr>
+        <w:pStyle w:val="ListParagraph"/>
+        <w:rPr>
+          <w:rFonts w:ascii="Calibri" w:hAnsi="Calibri" w:cs="Calibri"/>
+          <w:lang w:val="en-AU"/>
+        </w:rPr>
+      </w:pPr>
+      <w:r>
+        <w:rPr>
+          <w:rFonts w:ascii="Calibri" w:hAnsi="Calibri" w:cs="Calibri"/>
+          <w:lang w:val="en-AU"/>
+        </w:rPr>
+        <w:t>The date was incorrect on the agenda and the instructors were not on the attendee list. This was corrected.</w:t>
+      </w:r>
+    </w:p>
+    <w:p>
+      <w:pPr>
+        <w:pStyle w:val="ListParagraph"/>
+        <w:numPr>
+          <w:ilvl w:val="0"/>
+          <w:numId w:val="15"/>
+        </w:numPr>
+        <w:rPr>
+          <w:rFonts w:ascii="Calibri" w:hAnsi="Calibri" w:cs="Calibri"/>
+          <w:lang w:val="en-AU"/>
+        </w:rPr>
+      </w:pPr>
+      <w:r>
+        <w:rPr>
+          <w:rFonts w:ascii="Calibri" w:hAnsi="Calibri" w:cs="Calibri"/>
+          <w:lang w:val="en-AU"/>
+        </w:rPr>
+        <w:t xml:space="preserve">Minutes of meeting from </w:t>
+      </w:r>
+      <w:r>
+        <w:rPr>
+          <w:rFonts w:ascii="Calibri" w:hAnsi="Calibri" w:cs="Calibri"/>
+          <w:lang w:val="en-AU"/>
+        </w:rPr>
+        <w:t>20</w:t>
+      </w:r>
+      <w:r>
+        <w:rPr>
+          <w:rFonts w:ascii="Calibri" w:hAnsi="Calibri" w:cs="Calibri"/>
+          <w:vertAlign w:val="superscript"/>
+          <w:lang w:val="en-AU"/>
+        </w:rPr>
+        <w:t>th</w:t>
+      </w:r>
+      <w:r>
+        <w:rPr>
+          <w:rFonts w:ascii="Calibri" w:hAnsi="Calibri" w:cs="Calibri"/>
+          <w:lang w:val="en-AU"/>
+        </w:rPr>
+        <w:t xml:space="preserve"> December</w:t>
+      </w:r>
+    </w:p>
+    <w:p>
+      <w:pPr>
+        <w:pStyle w:val="ListParagraph"/>
+        <w:rPr>
+          <w:rFonts w:ascii="Calibri" w:hAnsi="Calibri" w:cs="Calibri"/>
+          <w:lang w:val="en-AU"/>
+        </w:rPr>
+      </w:pPr>
+      <w:r>
+        <w:rPr>
+          <w:rFonts w:ascii="Calibri" w:hAnsi="Calibri" w:cs="Calibri"/>
+          <w:lang w:val="en-AU"/>
+        </w:rPr>
+        <w:t>The minutes of the previous meeting were approved.</w:t>
+      </w:r>
+    </w:p>
+    <w:p>
+      <w:pPr>
+        <w:pStyle w:val="ListParagraph"/>
+        <w:numPr>
+          <w:ilvl w:val="0"/>
+          <w:numId w:val="15"/>
+        </w:numPr>
+        <w:rPr>
+          <w:rFonts w:ascii="Calibri" w:hAnsi="Calibri" w:cs="Calibri"/>
+          <w:lang w:val="en-AU"/>
+        </w:rPr>
+      </w:pPr>
+      <w:r>
+        <w:rPr>
+          <w:rFonts w:ascii="Calibri" w:hAnsi="Calibri" w:cs="Calibri"/>
+          <w:lang w:val="en-AU"/>
+        </w:rPr>
+        <w:t>Discuss project report draft with instructor</w:t>
+      </w:r>
+    </w:p>
+    <w:p>
+      <w:pPr>
+        <w:pStyle w:val="ListParagraph"/>
+        <w:numPr>
+          <w:ilvl w:val="0"/>
+          <w:numId w:val="14"/>
+        </w:numPr>
+        <w:rPr>
+          <w:rFonts w:ascii="Calibri" w:hAnsi="Calibri" w:cs="Calibri"/>
+          <w:lang w:val="en-AU"/>
+        </w:rPr>
+      </w:pPr>
+      <w:r>
+        <w:rPr>
+          <w:rFonts w:ascii="Calibri" w:hAnsi="Calibri" w:cs="Calibri"/>
+          <w:lang w:val="en-AU"/>
+        </w:rPr>
+        <w:t>Add user stories to the features in question 1 and outline which ones were implemented.</w:t>
+      </w:r>
+    </w:p>
+    <w:p>
+      <w:pPr>
+        <w:pStyle w:val="ListParagraph"/>
+        <w:numPr>
+          <w:ilvl w:val="0"/>
+          <w:numId w:val="14"/>
+        </w:numPr>
+        <w:rPr>
+          <w:rFonts w:ascii="Calibri" w:hAnsi="Calibri" w:cs="Calibri"/>
+          <w:lang w:val="en-AU"/>
+        </w:rPr>
+      </w:pPr>
+      <w:r>
+        <w:rPr>
+          <w:rFonts w:ascii="Calibri" w:hAnsi="Calibri" w:cs="Calibri"/>
+          <w:lang w:val="en-AU"/>
+        </w:rPr>
+        <w:t>Go into greater detail for each sub question.</w:t>
+      </w:r>
+    </w:p>
+    <w:p>
+      <w:pPr>
+        <w:pStyle w:val="ListParagraph"/>
+        <w:numPr>
+          <w:ilvl w:val="0"/>
+          <w:numId w:val="14"/>
+        </w:numPr>
+        <w:rPr>
+          <w:rFonts w:ascii="Calibri" w:hAnsi="Calibri" w:cs="Calibri"/>
+          <w:lang w:val="en-AU"/>
+        </w:rPr>
+      </w:pPr>
+      <w:r>
+        <w:rPr>
+          <w:rFonts w:ascii="Calibri" w:hAnsi="Calibri" w:cs="Calibri"/>
+          <w:lang w:val="en-AU"/>
+        </w:rPr>
+        <w:t>Add a management summary (before introduction).</w:t>
+      </w:r>
+    </w:p>
+    <w:p>
+      <w:pPr>
+        <w:pStyle w:val="ListParagraph"/>
+        <w:numPr>
+          <w:ilvl w:val="0"/>
+          <w:numId w:val="14"/>
+        </w:numPr>
+        <w:rPr>
+          <w:rFonts w:ascii="Calibri" w:hAnsi="Calibri" w:cs="Calibri"/>
+          <w:lang w:val="en-AU"/>
+        </w:rPr>
+      </w:pPr>
+      <w:r>
+        <w:rPr>
+          <w:rFonts w:ascii="Calibri" w:hAnsi="Calibri" w:cs="Calibri"/>
+          <w:lang w:val="en-AU"/>
+        </w:rPr>
+        <w:t>In the formulae, make sure it is typed correctly (small I etc).</w:t>
+      </w:r>
+    </w:p>
+    <w:p>
+      <w:pPr>
+        <w:pStyle w:val="ListParagraph"/>
+        <w:numPr>
+          <w:ilvl w:val="0"/>
+          <w:numId w:val="14"/>
+        </w:numPr>
+        <w:rPr>
+          <w:rFonts w:ascii="Calibri" w:hAnsi="Calibri" w:cs="Calibri"/>
+          <w:lang w:val="en-AU"/>
+        </w:rPr>
+      </w:pPr>
+      <w:r>
+        <w:rPr>
+          <w:rFonts w:ascii="Calibri" w:hAnsi="Calibri" w:cs="Calibri"/>
+          <w:lang w:val="en-AU"/>
+        </w:rPr>
+        <w:t>Add the domain model in the report, the rest of the UML in the appendices.</w:t>
+      </w:r>
+    </w:p>
+    <w:p>
+      <w:pPr>
+        <w:pStyle w:val="ListParagraph"/>
+        <w:numPr>
+          <w:ilvl w:val="0"/>
+          <w:numId w:val="15"/>
+        </w:numPr>
+        <w:rPr>
+          <w:rFonts w:ascii="Calibri" w:hAnsi="Calibri" w:cs="Calibri"/>
+          <w:lang w:val="en-AU"/>
+        </w:rPr>
+      </w:pPr>
+      <w:r>
+        <w:rPr>
+          <w:rFonts w:ascii="Calibri" w:hAnsi="Calibri" w:cs="Calibri"/>
+          <w:lang w:val="en-AU"/>
+        </w:rPr>
+        <w:t>If possible, apply received feedback to work</w:t>
+      </w:r>
+      <w:bookmarkStart w:id="0" w:name="_GoBack"/>
+      <w:bookmarkEnd w:id="0"/>
+    </w:p>
+    <w:p>
+      <w:pPr>
+        <w:pStyle w:val="ListParagraph"/>
+        <w:numPr>
+          <w:ilvl w:val="0"/>
+          <w:numId w:val="15"/>
+        </w:numPr>
+        <w:rPr>
+          <w:rFonts w:ascii="Calibri" w:hAnsi="Calibri" w:cs="Calibri"/>
+          <w:lang w:val="en-AU"/>
+        </w:rPr>
+      </w:pPr>
+      <w:r>
+        <w:rPr>
+          <w:rFonts w:ascii="Calibri" w:hAnsi="Calibri" w:cs="Calibri"/>
+          <w:lang w:val="en-AU"/>
+        </w:rPr>
+        <w:t xml:space="preserve">Divide tasks until </w:t>
+      </w:r>
+      <w:r>
+        <w:rPr>
+          <w:rFonts w:ascii="Calibri" w:hAnsi="Calibri" w:cs="Calibri"/>
+          <w:lang w:val="en-AU"/>
+        </w:rPr>
+        <w:t>final handing in of application</w:t>
+      </w:r>
+    </w:p>
+    <w:p>
+      <w:pPr>
+        <w:pStyle w:val="ListParagraph"/>
+        <w:numPr>
+          <w:ilvl w:val="0"/>
+          <w:numId w:val="15"/>
         </w:numPr>
         <w:rPr>
           <w:rFonts w:ascii="Calibri" w:hAnsi="Calibri" w:cs="Calibri"/>
@@ -2217,6 +2833,92 @@
     </w:lvl>
   </w:abstractNum>
   <w:abstractNum w:abstractNumId="8" w15:restartNumberingAfterBreak="0">
+    <w:nsid w:val="6A43555A"/>
+    <w:multiLevelType w:val="hybridMultilevel"/>
+    <w:tmpl w:val="4F445F68"/>
+    <w:lvl w:ilvl="0" w:tplc="0C090017">
+      <w:start w:val="1"/>
+      <w:numFmt w:val="lowerLetter"/>
+      <w:lvlText w:val="%1)"/>
+      <w:lvlJc w:val="left"/>
+      <w:pPr>
+        <w:ind w:left="1440" w:hanging="360"/>
+      </w:pPr>
+    </w:lvl>
+    <w:lvl w:ilvl="1" w:tplc="0C090019" w:tentative="1">
+      <w:start w:val="1"/>
+      <w:numFmt w:val="lowerLetter"/>
+      <w:lvlText w:val="%2."/>
+      <w:lvlJc w:val="left"/>
+      <w:pPr>
+        <w:ind w:left="2160" w:hanging="360"/>
+      </w:pPr>
+    </w:lvl>
+    <w:lvl w:ilvl="2" w:tplc="0C09001B" w:tentative="1">
+      <w:start w:val="1"/>
+      <w:numFmt w:val="lowerRoman"/>
+      <w:lvlText w:val="%3."/>
+      <w:lvlJc w:val="right"/>
+      <w:pPr>
+        <w:ind w:left="2880" w:hanging="180"/>
+      </w:pPr>
+    </w:lvl>
+    <w:lvl w:ilvl="3" w:tplc="0C09000F" w:tentative="1">
+      <w:start w:val="1"/>
+      <w:numFmt w:val="decimal"/>
+      <w:lvlText w:val="%4."/>
+      <w:lvlJc w:val="left"/>
+      <w:pPr>
+        <w:ind w:left="3600" w:hanging="360"/>
+      </w:pPr>
+    </w:lvl>
+    <w:lvl w:ilvl="4" w:tplc="0C090019" w:tentative="1">
+      <w:start w:val="1"/>
+      <w:numFmt w:val="lowerLetter"/>
+      <w:lvlText w:val="%5."/>
+      <w:lvlJc w:val="left"/>
+      <w:pPr>
+        <w:ind w:left="4320" w:hanging="360"/>
+      </w:pPr>
+    </w:lvl>
+    <w:lvl w:ilvl="5" w:tplc="0C09001B" w:tentative="1">
+      <w:start w:val="1"/>
+      <w:numFmt w:val="lowerRoman"/>
+      <w:lvlText w:val="%6."/>
+      <w:lvlJc w:val="right"/>
+      <w:pPr>
+        <w:ind w:left="5040" w:hanging="180"/>
+      </w:pPr>
+    </w:lvl>
+    <w:lvl w:ilvl="6" w:tplc="0C09000F" w:tentative="1">
+      <w:start w:val="1"/>
+      <w:numFmt w:val="decimal"/>
+      <w:lvlText w:val="%7."/>
+      <w:lvlJc w:val="left"/>
+      <w:pPr>
+        <w:ind w:left="5760" w:hanging="360"/>
+      </w:pPr>
+    </w:lvl>
+    <w:lvl w:ilvl="7" w:tplc="0C090019" w:tentative="1">
+      <w:start w:val="1"/>
+      <w:numFmt w:val="lowerLetter"/>
+      <w:lvlText w:val="%8."/>
+      <w:lvlJc w:val="left"/>
+      <w:pPr>
+        <w:ind w:left="6480" w:hanging="360"/>
+      </w:pPr>
+    </w:lvl>
+    <w:lvl w:ilvl="8" w:tplc="0C09001B" w:tentative="1">
+      <w:start w:val="1"/>
+      <w:numFmt w:val="lowerRoman"/>
+      <w:lvlText w:val="%9."/>
+      <w:lvlJc w:val="right"/>
+      <w:pPr>
+        <w:ind w:left="7200" w:hanging="180"/>
+      </w:pPr>
+    </w:lvl>
+  </w:abstractNum>
+  <w:abstractNum w:abstractNumId="9" w15:restartNumberingAfterBreak="0">
     <w:nsid w:val="6E300797"/>
     <w:multiLevelType w:val="hybridMultilevel"/>
     <w:tmpl w:val="A41E8C78"/>
@@ -2329,7 +3031,120 @@
       </w:rPr>
     </w:lvl>
   </w:abstractNum>
-  <w:abstractNum w:abstractNumId="9" w15:restartNumberingAfterBreak="0">
+  <w:abstractNum w:abstractNumId="10" w15:restartNumberingAfterBreak="0">
+    <w:nsid w:val="7183051B"/>
+    <w:multiLevelType w:val="multilevel"/>
+    <w:tmpl w:val="00000004"/>
+    <w:lvl w:ilvl="0">
+      <w:start w:val="1"/>
+      <w:numFmt w:val="decimal"/>
+      <w:lvlText w:val="%1."/>
+      <w:lvlJc w:val="left"/>
+      <w:pPr>
+        <w:tabs>
+          <w:tab w:val="num" w:pos="0"/>
+        </w:tabs>
+        <w:ind w:left="720" w:hanging="360"/>
+      </w:pPr>
+    </w:lvl>
+    <w:lvl w:ilvl="1">
+      <w:start w:val="1"/>
+      <w:numFmt w:val="lowerLetter"/>
+      <w:lvlText w:val="%2."/>
+      <w:lvlJc w:val="left"/>
+      <w:pPr>
+        <w:tabs>
+          <w:tab w:val="num" w:pos="0"/>
+        </w:tabs>
+        <w:ind w:left="1440" w:hanging="360"/>
+      </w:pPr>
+    </w:lvl>
+    <w:lvl w:ilvl="2">
+      <w:start w:val="1"/>
+      <w:numFmt w:val="lowerRoman"/>
+      <w:lvlText w:val="%2.%3."/>
+      <w:lvlJc w:val="left"/>
+      <w:pPr>
+        <w:tabs>
+          <w:tab w:val="num" w:pos="0"/>
+        </w:tabs>
+        <w:ind w:left="2160" w:hanging="180"/>
+      </w:pPr>
+    </w:lvl>
+    <w:lvl w:ilvl="3">
+      <w:start w:val="1"/>
+      <w:numFmt w:val="decimal"/>
+      <w:lvlText w:val="%2.%3.%4."/>
+      <w:lvlJc w:val="left"/>
+      <w:pPr>
+        <w:tabs>
+          <w:tab w:val="num" w:pos="0"/>
+        </w:tabs>
+        <w:ind w:left="2880" w:hanging="360"/>
+      </w:pPr>
+    </w:lvl>
+    <w:lvl w:ilvl="4">
+      <w:start w:val="1"/>
+      <w:numFmt w:val="lowerLetter"/>
+      <w:lvlText w:val="%2.%3.%4.%5."/>
+      <w:lvlJc w:val="left"/>
+      <w:pPr>
+        <w:tabs>
+          <w:tab w:val="num" w:pos="0"/>
+        </w:tabs>
+        <w:ind w:left="3600" w:hanging="360"/>
+      </w:pPr>
+    </w:lvl>
+    <w:lvl w:ilvl="5">
+      <w:start w:val="1"/>
+      <w:numFmt w:val="lowerRoman"/>
+      <w:lvlText w:val="%2.%3.%4.%5.%6."/>
+      <w:lvlJc w:val="left"/>
+      <w:pPr>
+        <w:tabs>
+          <w:tab w:val="num" w:pos="0"/>
+        </w:tabs>
+        <w:ind w:left="4320" w:hanging="180"/>
+      </w:pPr>
+    </w:lvl>
+    <w:lvl w:ilvl="6">
+      <w:start w:val="1"/>
+      <w:numFmt w:val="decimal"/>
+      <w:lvlText w:val="%2.%3.%4.%5.%6.%7."/>
+      <w:lvlJc w:val="left"/>
+      <w:pPr>
+        <w:tabs>
+          <w:tab w:val="num" w:pos="0"/>
+        </w:tabs>
+        <w:ind w:left="5040" w:hanging="360"/>
+      </w:pPr>
+    </w:lvl>
+    <w:lvl w:ilvl="7">
+      <w:start w:val="1"/>
+      <w:numFmt w:val="lowerLetter"/>
+      <w:lvlText w:val="%2.%3.%4.%5.%6.%7.%8."/>
+      <w:lvlJc w:val="left"/>
+      <w:pPr>
+        <w:tabs>
+          <w:tab w:val="num" w:pos="0"/>
+        </w:tabs>
+        <w:ind w:left="5760" w:hanging="360"/>
+      </w:pPr>
+    </w:lvl>
+    <w:lvl w:ilvl="8">
+      <w:start w:val="1"/>
+      <w:numFmt w:val="lowerRoman"/>
+      <w:lvlText w:val="%2.%3.%4.%5.%6.%7.%8.%9."/>
+      <w:lvlJc w:val="left"/>
+      <w:pPr>
+        <w:tabs>
+          <w:tab w:val="num" w:pos="0"/>
+        </w:tabs>
+        <w:ind w:left="6480" w:hanging="180"/>
+      </w:pPr>
+    </w:lvl>
+  </w:abstractNum>
+  <w:abstractNum w:abstractNumId="11" w15:restartNumberingAfterBreak="0">
     <w:nsid w:val="749C440D"/>
     <w:multiLevelType w:val="hybridMultilevel"/>
     <w:tmpl w:val="B67A1612"/>
@@ -2442,7 +3257,7 @@
       </w:rPr>
     </w:lvl>
   </w:abstractNum>
-  <w:abstractNum w:abstractNumId="10" w15:restartNumberingAfterBreak="0">
+  <w:abstractNum w:abstractNumId="12" w15:restartNumberingAfterBreak="0">
     <w:nsid w:val="7D92298B"/>
     <w:multiLevelType w:val="hybridMultilevel"/>
     <w:tmpl w:val="CE0E6D46"/>
@@ -2652,16 +3467,16 @@
     </w:lvlOverride>
   </w:num>
   <w:num w:numId="6">
-    <w:abstractNumId w:val="10"/>
+    <w:abstractNumId w:val="12"/>
   </w:num>
   <w:num w:numId="7">
-    <w:abstractNumId w:val="8"/>
+    <w:abstractNumId w:val="9"/>
   </w:num>
   <w:num w:numId="8">
     <w:abstractNumId w:val="6"/>
   </w:num>
   <w:num w:numId="9">
-    <w:abstractNumId w:val="9"/>
+    <w:abstractNumId w:val="11"/>
   </w:num>
   <w:num w:numId="10">
     <w:abstractNumId w:val="4"/>
@@ -2674,6 +3489,12 @@
   </w:num>
   <w:num w:numId="13">
     <w:abstractNumId w:val="2"/>
+  </w:num>
+  <w:num w:numId="14">
+    <w:abstractNumId w:val="8"/>
+  </w:num>
+  <w:num w:numId="15">
+    <w:abstractNumId w:val="10"/>
   </w:num>
   <w:numIdMacAtCleanup w:val="12"/>
 </w:numbering>

</xml_diff>

<commit_message>
Update Week 6 Agendas and Minutes.docx
</commit_message>
<xml_diff>
--- a/Paper Work/Agenda's and Minutes/Week 6 Agendas and Minutes.docx
+++ b/Paper Work/Agenda's and Minutes/Week 6 Agendas and Minutes.docx
@@ -1709,7 +1709,23 @@
           <w:rFonts w:ascii="Calibri" w:hAnsi="Calibri" w:cs="Calibri"/>
           <w:lang w:val="en-AU"/>
         </w:rPr>
-        <w:t>Add user stories to the features in question 1 and outline which ones were implemented.</w:t>
+        <w:t xml:space="preserve">Add user stories to the features in </w:t>
+      </w:r>
+      <w:r>
+        <w:rPr>
+          <w:rFonts w:ascii="Calibri" w:hAnsi="Calibri" w:cs="Calibri"/>
+          <w:lang w:val="en-AU"/>
+        </w:rPr>
+        <w:t xml:space="preserve">sub </w:t>
+      </w:r>
+      <w:bookmarkStart w:id="0" w:name="_GoBack"/>
+      <w:bookmarkEnd w:id="0"/>
+      <w:r>
+        <w:rPr>
+          <w:rFonts w:ascii="Calibri" w:hAnsi="Calibri" w:cs="Calibri"/>
+          <w:lang w:val="en-AU"/>
+        </w:rPr>
+        <w:t>question 1 and outline which ones were implemented.</w:t>
       </w:r>
     </w:p>
     <w:p>
@@ -1811,8 +1827,6 @@
         </w:rPr>
         <w:t>If possible, apply received feedback to work</w:t>
       </w:r>
-      <w:bookmarkStart w:id="0" w:name="_GoBack"/>
-      <w:bookmarkEnd w:id="0"/>
     </w:p>
     <w:p>
       <w:pPr>

</xml_diff>